<commit_message>
about to chop up the introduction and needed to make sure I have a back up
</commit_message>
<xml_diff>
--- a/Chap1_VAMPIRE_Ethnographic_24JAN14LG.docx
+++ b/Chap1_VAMPIRE_Ethnographic_24JAN14LG.docx
@@ -3807,6 +3807,7 @@
           <w:shd w:val="clear" w:color="auto" w:fill="FFFFFF"/>
         </w:rPr>
       </w:pPr>
+      <w:commentRangeStart w:id="0"/>
       <w:r>
         <w:rPr>
           <w:rFonts w:cstheme="minorHAnsi"/>
@@ -3818,23 +3819,31 @@
         </w:rPr>
         <w:t>Further Research</w:t>
       </w:r>
-    </w:p>
-    <w:p>
-      <w:pPr>
-        <w:spacing w:after="0" w:line="240" w:lineRule="auto"/>
-        <w:rPr>
-          <w:rFonts w:cstheme="minorHAnsi"/>
-          <w:sz w:val="24"/>
-          <w:szCs w:val="24"/>
-        </w:rPr>
-      </w:pPr>
-      <w:r>
+      <w:commentRangeEnd w:id="0"/>
+      <w:r>
+        <w:rPr>
+          <w:rStyle w:val="CommentReference"/>
+        </w:rPr>
+        <w:commentReference w:id="0"/>
+      </w:r>
+    </w:p>
+    <w:p>
+      <w:pPr>
+        <w:spacing w:after="0" w:line="240" w:lineRule="auto"/>
         <w:rPr>
           <w:rFonts w:cstheme="minorHAnsi"/>
           <w:sz w:val="24"/>
           <w:szCs w:val="24"/>
           <w:shd w:val="clear" w:color="auto" w:fill="FFFFFF"/>
         </w:rPr>
+      </w:pPr>
+      <w:r>
+        <w:rPr>
+          <w:rFonts w:cstheme="minorHAnsi"/>
+          <w:sz w:val="24"/>
+          <w:szCs w:val="24"/>
+          <w:shd w:val="clear" w:color="auto" w:fill="FFFFFF"/>
+        </w:rPr>
         <w:t xml:space="preserve">Continuing (repeating) ethnographic methodology should help </w:t>
       </w:r>
       <w:r>
@@ -3891,6 +3900,27 @@
         </w:rPr>
         <w:t>analysis of the social networks.</w:t>
       </w:r>
+    </w:p>
+    <w:p>
+      <w:pPr>
+        <w:spacing w:after="0" w:line="240" w:lineRule="auto"/>
+        <w:rPr>
+          <w:rFonts w:cstheme="minorHAnsi"/>
+          <w:sz w:val="24"/>
+          <w:szCs w:val="24"/>
+          <w:shd w:val="clear" w:color="auto" w:fill="FFFFFF"/>
+        </w:rPr>
+      </w:pPr>
+    </w:p>
+    <w:p>
+      <w:pPr>
+        <w:spacing w:after="0" w:line="240" w:lineRule="auto"/>
+        <w:rPr>
+          <w:rFonts w:cstheme="minorHAnsi"/>
+          <w:sz w:val="24"/>
+          <w:szCs w:val="24"/>
+        </w:rPr>
+      </w:pPr>
     </w:p>
     <w:sectPr>
       <w:pgSz w:w="12240" w:h="15840"/>
@@ -3900,6 +3930,45 @@
     </w:sectPr>
   </w:body>
 </w:document>
+</file>
+
+<file path=word/comments.xml><?xml version="1.0" encoding="utf-8"?>
+<w:comments xmlns:wpc="http://schemas.microsoft.com/office/word/2010/wordprocessingCanvas" xmlns:cx="http://schemas.microsoft.com/office/drawing/2014/chartex" xmlns:cx1="http://schemas.microsoft.com/office/drawing/2015/9/8/chartex" xmlns:cx2="http://schemas.microsoft.com/office/drawing/2015/10/21/chartex" xmlns:cx3="http://schemas.microsoft.com/office/drawing/2016/5/9/chartex" xmlns:cx4="http://schemas.microsoft.com/office/drawing/2016/5/10/chartex" xmlns:cx5="http://schemas.microsoft.com/office/drawing/2016/5/11/chartex" xmlns:cx6="http://schemas.microsoft.com/office/drawing/2016/5/12/chartex" xmlns:cx7="http://schemas.microsoft.com/office/drawing/2016/5/13/chartex" xmlns:cx8="http://schemas.microsoft.com/office/drawing/2016/5/14/chartex" xmlns:mc="http://schemas.openxmlformats.org/markup-compatibility/2006" xmlns:aink="http://schemas.microsoft.com/office/drawing/2016/ink" xmlns:am3d="http://schemas.microsoft.com/office/drawing/2017/model3d" xmlns:o="urn:schemas-microsoft-com:office:office" xmlns:oel="http://schemas.microsoft.com/office/2019/extlst" xmlns:r="http://schemas.openxmlformats.org/officeDocument/2006/relationships" xmlns:m="http://schemas.openxmlformats.org/officeDocument/2006/math" xmlns:v="urn:schemas-microsoft-com:vml" xmlns:wp14="http://schemas.microsoft.com/office/word/2010/wordprocessingDrawing" xmlns:wp="http://schemas.openxmlformats.org/drawingml/2006/wordprocessingDrawing" xmlns:w10="urn:schemas-microsoft-com:office:word" xmlns:w="http://schemas.openxmlformats.org/wordprocessingml/2006/main" xmlns:w14="http://schemas.microsoft.com/office/word/2010/wordml" xmlns:w15="http://schemas.microsoft.com/office/word/2012/wordml" xmlns:w16cex="http://schemas.microsoft.com/office/word/2018/wordml/cex" xmlns:w16cid="http://schemas.microsoft.com/office/word/2016/wordml/cid" xmlns:w16="http://schemas.microsoft.com/office/word/2018/wordml" xmlns:w16sdtdh="http://schemas.microsoft.com/office/word/2020/wordml/sdtdatahash" xmlns:w16se="http://schemas.microsoft.com/office/word/2015/wordml/symex" xmlns:wpg="http://schemas.microsoft.com/office/word/2010/wordprocessingGroup" xmlns:wpi="http://schemas.microsoft.com/office/word/2010/wordprocessingInk" xmlns:wne="http://schemas.microsoft.com/office/word/2006/wordml" xmlns:wps="http://schemas.microsoft.com/office/word/2010/wordprocessingShape" mc:Ignorable="w14 w15 w16se w16cid w16 w16cex w16sdtdh wp14">
+  <w:comment w:id="0" w:author="Eva Lorraine Gaudio" w:date="2024-01-17T12:07:00Z" w:initials="EG">
+    <w:p>
+      <w:pPr>
+        <w:pStyle w:val="CommentText"/>
+      </w:pPr>
+      <w:r>
+        <w:rPr>
+          <w:rStyle w:val="CommentReference"/>
+        </w:rPr>
+        <w:annotationRef/>
+      </w:r>
+      <w:r>
+        <w:t>Conclusions, how does it relate to the next chapter</w:t>
+      </w:r>
+    </w:p>
+  </w:comment>
+</w:comments>
+</file>
+
+<file path=word/commentsExtended.xml><?xml version="1.0" encoding="utf-8"?>
+<w15:commentsEx xmlns:wpc="http://schemas.microsoft.com/office/word/2010/wordprocessingCanvas" xmlns:cx="http://schemas.microsoft.com/office/drawing/2014/chartex" xmlns:cx1="http://schemas.microsoft.com/office/drawing/2015/9/8/chartex" xmlns:cx2="http://schemas.microsoft.com/office/drawing/2015/10/21/chartex" xmlns:cx3="http://schemas.microsoft.com/office/drawing/2016/5/9/chartex" xmlns:cx4="http://schemas.microsoft.com/office/drawing/2016/5/10/chartex" xmlns:cx5="http://schemas.microsoft.com/office/drawing/2016/5/11/chartex" xmlns:cx6="http://schemas.microsoft.com/office/drawing/2016/5/12/chartex" xmlns:cx7="http://schemas.microsoft.com/office/drawing/2016/5/13/chartex" xmlns:cx8="http://schemas.microsoft.com/office/drawing/2016/5/14/chartex" xmlns:mc="http://schemas.openxmlformats.org/markup-compatibility/2006" xmlns:aink="http://schemas.microsoft.com/office/drawing/2016/ink" xmlns:am3d="http://schemas.microsoft.com/office/drawing/2017/model3d" xmlns:o="urn:schemas-microsoft-com:office:office" xmlns:oel="http://schemas.microsoft.com/office/2019/extlst" xmlns:r="http://schemas.openxmlformats.org/officeDocument/2006/relationships" xmlns:m="http://schemas.openxmlformats.org/officeDocument/2006/math" xmlns:v="urn:schemas-microsoft-com:vml" xmlns:wp14="http://schemas.microsoft.com/office/word/2010/wordprocessingDrawing" xmlns:wp="http://schemas.openxmlformats.org/drawingml/2006/wordprocessingDrawing" xmlns:w10="urn:schemas-microsoft-com:office:word" xmlns:w="http://schemas.openxmlformats.org/wordprocessingml/2006/main" xmlns:w14="http://schemas.microsoft.com/office/word/2010/wordml" xmlns:w15="http://schemas.microsoft.com/office/word/2012/wordml" xmlns:w16cex="http://schemas.microsoft.com/office/word/2018/wordml/cex" xmlns:w16cid="http://schemas.microsoft.com/office/word/2016/wordml/cid" xmlns:w16="http://schemas.microsoft.com/office/word/2018/wordml" xmlns:w16sdtdh="http://schemas.microsoft.com/office/word/2020/wordml/sdtdatahash" xmlns:w16se="http://schemas.microsoft.com/office/word/2015/wordml/symex" xmlns:wpg="http://schemas.microsoft.com/office/word/2010/wordprocessingGroup" xmlns:wpi="http://schemas.microsoft.com/office/word/2010/wordprocessingInk" xmlns:wne="http://schemas.microsoft.com/office/word/2006/wordml" xmlns:wps="http://schemas.microsoft.com/office/word/2010/wordprocessingShape" mc:Ignorable="w14 w15 w16se w16cid w16 w16cex w16sdtdh wp14">
+  <w15:commentEx w15:paraId="7ACCE2D0" w15:done="0"/>
+</w15:commentsEx>
+</file>
+
+<file path=word/commentsExtensible.xml><?xml version="1.0" encoding="utf-8"?>
+<w16cex:commentsExtensible xmlns:wpc="http://schemas.microsoft.com/office/word/2010/wordprocessingCanvas" xmlns:cx="http://schemas.microsoft.com/office/drawing/2014/chartex" xmlns:cx1="http://schemas.microsoft.com/office/drawing/2015/9/8/chartex" xmlns:cx2="http://schemas.microsoft.com/office/drawing/2015/10/21/chartex" xmlns:cx3="http://schemas.microsoft.com/office/drawing/2016/5/9/chartex" xmlns:cx4="http://schemas.microsoft.com/office/drawing/2016/5/10/chartex" xmlns:cx5="http://schemas.microsoft.com/office/drawing/2016/5/11/chartex" xmlns:cx6="http://schemas.microsoft.com/office/drawing/2016/5/12/chartex" xmlns:cx7="http://schemas.microsoft.com/office/drawing/2016/5/13/chartex" xmlns:cx8="http://schemas.microsoft.com/office/drawing/2016/5/14/chartex" xmlns:cr="http://schemas.microsoft.com/office/comments/2020/reactions" xmlns:mc="http://schemas.openxmlformats.org/markup-compatibility/2006" xmlns:aink="http://schemas.microsoft.com/office/drawing/2016/ink" xmlns:am3d="http://schemas.microsoft.com/office/drawing/2017/model3d" xmlns:o="urn:schemas-microsoft-com:office:office" xmlns:oel="http://schemas.microsoft.com/office/2019/extlst" xmlns:r="http://schemas.openxmlformats.org/officeDocument/2006/relationships" xmlns:m="http://schemas.openxmlformats.org/officeDocument/2006/math" xmlns:v="urn:schemas-microsoft-com:vml" xmlns:wp14="http://schemas.microsoft.com/office/word/2010/wordprocessingDrawing" xmlns:wp="http://schemas.openxmlformats.org/drawingml/2006/wordprocessingDrawing" xmlns:w10="urn:schemas-microsoft-com:office:word" xmlns:w="http://schemas.openxmlformats.org/wordprocessingml/2006/main" xmlns:w14="http://schemas.microsoft.com/office/word/2010/wordml" xmlns:w15="http://schemas.microsoft.com/office/word/2012/wordml" xmlns:w16cex="http://schemas.microsoft.com/office/word/2018/wordml/cex" xmlns:w16cid="http://schemas.microsoft.com/office/word/2016/wordml/cid" xmlns:w16="http://schemas.microsoft.com/office/word/2018/wordml" xmlns:w16sdtdh="http://schemas.microsoft.com/office/word/2020/wordml/sdtdatahash" xmlns:w16se="http://schemas.microsoft.com/office/word/2015/wordml/symex" xmlns:wpg="http://schemas.microsoft.com/office/word/2010/wordprocessingGroup" xmlns:wpi="http://schemas.microsoft.com/office/word/2010/wordprocessingInk" xmlns:wne="http://schemas.microsoft.com/office/word/2006/wordml" xmlns:wps="http://schemas.microsoft.com/office/word/2010/wordprocessingShape" mc:Ignorable="w14 w15 w16se w16cid w16 w16cex w16sdtdh cr wp14">
+  <w16cex:commentExtensible w16cex:durableId="1702D141" w16cex:dateUtc="2024-01-17T19:07:00Z"/>
+</w16cex:commentsExtensible>
+</file>
+
+<file path=word/commentsIds.xml><?xml version="1.0" encoding="utf-8"?>
+<w16cid:commentsIds xmlns:wpc="http://schemas.microsoft.com/office/word/2010/wordprocessingCanvas" xmlns:cx="http://schemas.microsoft.com/office/drawing/2014/chartex" xmlns:cx1="http://schemas.microsoft.com/office/drawing/2015/9/8/chartex" xmlns:cx2="http://schemas.microsoft.com/office/drawing/2015/10/21/chartex" xmlns:cx3="http://schemas.microsoft.com/office/drawing/2016/5/9/chartex" xmlns:cx4="http://schemas.microsoft.com/office/drawing/2016/5/10/chartex" xmlns:cx5="http://schemas.microsoft.com/office/drawing/2016/5/11/chartex" xmlns:cx6="http://schemas.microsoft.com/office/drawing/2016/5/12/chartex" xmlns:cx7="http://schemas.microsoft.com/office/drawing/2016/5/13/chartex" xmlns:cx8="http://schemas.microsoft.com/office/drawing/2016/5/14/chartex" xmlns:mc="http://schemas.openxmlformats.org/markup-compatibility/2006" xmlns:aink="http://schemas.microsoft.com/office/drawing/2016/ink" xmlns:am3d="http://schemas.microsoft.com/office/drawing/2017/model3d" xmlns:o="urn:schemas-microsoft-com:office:office" xmlns:oel="http://schemas.microsoft.com/office/2019/extlst" xmlns:r="http://schemas.openxmlformats.org/officeDocument/2006/relationships" xmlns:m="http://schemas.openxmlformats.org/officeDocument/2006/math" xmlns:v="urn:schemas-microsoft-com:vml" xmlns:wp14="http://schemas.microsoft.com/office/word/2010/wordprocessingDrawing" xmlns:wp="http://schemas.openxmlformats.org/drawingml/2006/wordprocessingDrawing" xmlns:w10="urn:schemas-microsoft-com:office:word" xmlns:w="http://schemas.openxmlformats.org/wordprocessingml/2006/main" xmlns:w14="http://schemas.microsoft.com/office/word/2010/wordml" xmlns:w15="http://schemas.microsoft.com/office/word/2012/wordml" xmlns:w16cex="http://schemas.microsoft.com/office/word/2018/wordml/cex" xmlns:w16cid="http://schemas.microsoft.com/office/word/2016/wordml/cid" xmlns:w16="http://schemas.microsoft.com/office/word/2018/wordml" xmlns:w16sdtdh="http://schemas.microsoft.com/office/word/2020/wordml/sdtdatahash" xmlns:w16se="http://schemas.microsoft.com/office/word/2015/wordml/symex" xmlns:wpg="http://schemas.microsoft.com/office/word/2010/wordprocessingGroup" xmlns:wpi="http://schemas.microsoft.com/office/word/2010/wordprocessingInk" xmlns:wne="http://schemas.microsoft.com/office/word/2006/wordml" xmlns:wps="http://schemas.microsoft.com/office/word/2010/wordprocessingShape" mc:Ignorable="w14 w15 w16se w16cid w16 w16cex w16sdtdh wp14">
+  <w16cid:commentId w16cid:paraId="7ACCE2D0" w16cid:durableId="1702D141"/>
+</w16cid:commentsIds>
 </file>
 
 <file path=word/numbering.xml><?xml version="1.0" encoding="utf-8"?>
@@ -4623,6 +4692,14 @@
     <w:abstractNumId w:val="1"/>
   </w:num>
 </w:numbering>
+</file>
+
+<file path=word/people.xml><?xml version="1.0" encoding="utf-8"?>
+<w15:people xmlns:wpc="http://schemas.microsoft.com/office/word/2010/wordprocessingCanvas" xmlns:cx="http://schemas.microsoft.com/office/drawing/2014/chartex" xmlns:cx1="http://schemas.microsoft.com/office/drawing/2015/9/8/chartex" xmlns:cx2="http://schemas.microsoft.com/office/drawing/2015/10/21/chartex" xmlns:cx3="http://schemas.microsoft.com/office/drawing/2016/5/9/chartex" xmlns:cx4="http://schemas.microsoft.com/office/drawing/2016/5/10/chartex" xmlns:cx5="http://schemas.microsoft.com/office/drawing/2016/5/11/chartex" xmlns:cx6="http://schemas.microsoft.com/office/drawing/2016/5/12/chartex" xmlns:cx7="http://schemas.microsoft.com/office/drawing/2016/5/13/chartex" xmlns:cx8="http://schemas.microsoft.com/office/drawing/2016/5/14/chartex" xmlns:mc="http://schemas.openxmlformats.org/markup-compatibility/2006" xmlns:aink="http://schemas.microsoft.com/office/drawing/2016/ink" xmlns:am3d="http://schemas.microsoft.com/office/drawing/2017/model3d" xmlns:o="urn:schemas-microsoft-com:office:office" xmlns:oel="http://schemas.microsoft.com/office/2019/extlst" xmlns:r="http://schemas.openxmlformats.org/officeDocument/2006/relationships" xmlns:m="http://schemas.openxmlformats.org/officeDocument/2006/math" xmlns:v="urn:schemas-microsoft-com:vml" xmlns:wp14="http://schemas.microsoft.com/office/word/2010/wordprocessingDrawing" xmlns:wp="http://schemas.openxmlformats.org/drawingml/2006/wordprocessingDrawing" xmlns:w10="urn:schemas-microsoft-com:office:word" xmlns:w="http://schemas.openxmlformats.org/wordprocessingml/2006/main" xmlns:w14="http://schemas.microsoft.com/office/word/2010/wordml" xmlns:w15="http://schemas.microsoft.com/office/word/2012/wordml" xmlns:w16cex="http://schemas.microsoft.com/office/word/2018/wordml/cex" xmlns:w16cid="http://schemas.microsoft.com/office/word/2016/wordml/cid" xmlns:w16="http://schemas.microsoft.com/office/word/2018/wordml" xmlns:w16sdtdh="http://schemas.microsoft.com/office/word/2020/wordml/sdtdatahash" xmlns:w16se="http://schemas.microsoft.com/office/word/2015/wordml/symex" xmlns:wpg="http://schemas.microsoft.com/office/word/2010/wordprocessingGroup" xmlns:wpi="http://schemas.microsoft.com/office/word/2010/wordprocessingInk" xmlns:wne="http://schemas.microsoft.com/office/word/2006/wordml" xmlns:wps="http://schemas.microsoft.com/office/word/2010/wordprocessingShape" mc:Ignorable="w14 w15 w16se w16cid w16 w16cex w16sdtdh wp14">
+  <w15:person w15:author="Eva Lorraine Gaudio">
+    <w15:presenceInfo w15:providerId="Windows Live" w15:userId="3d14a230ac17301c"/>
+  </w15:person>
+</w15:people>
 </file>
 
 <file path=word/styles.xml><?xml version="1.0" encoding="utf-8"?>
@@ -5105,6 +5182,72 @@
       <w:color w:val="666666"/>
     </w:rPr>
   </w:style>
+  <w:style w:type="character" w:styleId="CommentReference">
+    <w:name w:val="annotation reference"/>
+    <w:basedOn w:val="DefaultParagraphFont"/>
+    <w:uiPriority w:val="99"/>
+    <w:semiHidden/>
+    <w:unhideWhenUsed/>
+    <w:rsid w:val="007725CF"/>
+    <w:rPr>
+      <w:sz w:val="16"/>
+      <w:szCs w:val="16"/>
+    </w:rPr>
+  </w:style>
+  <w:style w:type="paragraph" w:styleId="CommentText">
+    <w:name w:val="annotation text"/>
+    <w:basedOn w:val="Normal"/>
+    <w:link w:val="CommentTextChar"/>
+    <w:uiPriority w:val="99"/>
+    <w:unhideWhenUsed/>
+    <w:rsid w:val="007725CF"/>
+    <w:pPr>
+      <w:spacing w:line="240" w:lineRule="auto"/>
+    </w:pPr>
+    <w:rPr>
+      <w:sz w:val="20"/>
+      <w:szCs w:val="20"/>
+    </w:rPr>
+  </w:style>
+  <w:style w:type="character" w:customStyle="1" w:styleId="CommentTextChar">
+    <w:name w:val="Comment Text Char"/>
+    <w:basedOn w:val="DefaultParagraphFont"/>
+    <w:link w:val="CommentText"/>
+    <w:uiPriority w:val="99"/>
+    <w:rsid w:val="007725CF"/>
+    <w:rPr>
+      <w:sz w:val="20"/>
+      <w:szCs w:val="20"/>
+    </w:rPr>
+  </w:style>
+  <w:style w:type="paragraph" w:styleId="CommentSubject">
+    <w:name w:val="annotation subject"/>
+    <w:basedOn w:val="CommentText"/>
+    <w:next w:val="CommentText"/>
+    <w:link w:val="CommentSubjectChar"/>
+    <w:uiPriority w:val="99"/>
+    <w:semiHidden/>
+    <w:unhideWhenUsed/>
+    <w:rsid w:val="007725CF"/>
+    <w:rPr>
+      <w:b/>
+      <w:bCs/>
+    </w:rPr>
+  </w:style>
+  <w:style w:type="character" w:customStyle="1" w:styleId="CommentSubjectChar">
+    <w:name w:val="Comment Subject Char"/>
+    <w:basedOn w:val="CommentTextChar"/>
+    <w:link w:val="CommentSubject"/>
+    <w:uiPriority w:val="99"/>
+    <w:semiHidden/>
+    <w:rsid w:val="007725CF"/>
+    <w:rPr>
+      <w:b/>
+      <w:bCs/>
+      <w:sz w:val="20"/>
+      <w:szCs w:val="20"/>
+    </w:rPr>
+  </w:style>
 </w:styles>
 </file>
 
@@ -5242,9 +5385,12 @@
   <w:rsids>
     <w:rsidRoot w:val="00650F38"/>
     <w:rsid w:val="000541C9"/>
+    <w:rsid w:val="001F55C0"/>
     <w:rsid w:val="00551C90"/>
+    <w:rsid w:val="00557F5F"/>
     <w:rsid w:val="00650F38"/>
     <w:rsid w:val="00667F99"/>
+    <w:rsid w:val="00B5127A"/>
   </w:rsids>
   <m:mathPr>
     <m:mathFont m:val="Cambria Math"/>
@@ -5700,7 +5846,7 @@
     <w:basedOn w:val="DefaultParagraphFont"/>
     <w:uiPriority w:val="99"/>
     <w:semiHidden/>
-    <w:rsid w:val="00650F38"/>
+    <w:rsid w:val="00557F5F"/>
     <w:rPr>
       <w:color w:val="666666"/>
     </w:rPr>
@@ -5712,6 +5858,10 @@
   <w:style w:type="paragraph" w:customStyle="1" w:styleId="AEA3087AD4424B219F688D5F7CB55C45">
     <w:name w:val="AEA3087AD4424B219F688D5F7CB55C45"/>
     <w:rsid w:val="00650F38"/>
+  </w:style>
+  <w:style w:type="paragraph" w:customStyle="1" w:styleId="A504260D1D53491EB244044E45DEA7D1">
+    <w:name w:val="A504260D1D53491EB244044E45DEA7D1"/>
+    <w:rsid w:val="00557F5F"/>
   </w:style>
 </w:styles>
 </file>

</xml_diff>